<commit_message>
fix special characters export word
</commit_message>
<xml_diff>
--- a/src/storage/app/word-exporter/templates/dismissed.docx
+++ b/src/storage/app/word-exporter/templates/dismissed.docx
@@ -74,7 +74,7 @@
                 <wp:positionV relativeFrom="paragraph">
                   <wp:posOffset>177800</wp:posOffset>
                 </wp:positionV>
-                <wp:extent cx="620395" cy="13970"/>
+                <wp:extent cx="621030" cy="14605"/>
                 <wp:effectExtent l="0" t="0" r="0" b="0"/>
                 <wp:wrapNone/>
                 <wp:docPr id="1" name="Image1"/>
@@ -85,7 +85,7 @@
                       <wps:spPr>
                         <a:xfrm>
                           <a:off x="0" y="0"/>
-                          <a:ext cx="619920" cy="13320"/>
+                          <a:ext cx="620280" cy="14040"/>
                         </a:xfrm>
                         <a:custGeom>
                           <a:avLst/>
@@ -191,7 +191,7 @@
                 <wp:positionV relativeFrom="paragraph">
                   <wp:posOffset>12700</wp:posOffset>
                 </wp:positionV>
-                <wp:extent cx="1647190" cy="13970"/>
+                <wp:extent cx="1647825" cy="14605"/>
                 <wp:effectExtent l="0" t="0" r="0" b="0"/>
                 <wp:wrapNone/>
                 <wp:docPr id="2" name="Image2"/>
@@ -202,7 +202,7 @@
                       <wps:spPr>
                         <a:xfrm>
                           <a:off x="0" y="0"/>
-                          <a:ext cx="1646640" cy="13320"/>
+                          <a:ext cx="1647360" cy="14040"/>
                         </a:xfrm>
                         <a:custGeom>
                           <a:avLst/>
@@ -310,7 +310,39 @@
           <w:szCs w:val="20"/>
           <w:vertAlign w:val="baseline"/>
         </w:rPr>
-        <w:t>/2020/QĐ – CT</w:t>
+        <w:t>/</w:t>
+      </w:r>
+      <w:r>
+        <w:rPr>
+          <w:rFonts w:eastAsia="Arimo" w:cs="Arimo" w:ascii="Arimo" w:hAnsi="Arimo"/>
+          <w:b w:val="false"/>
+          <w:i w:val="false"/>
+          <w:caps w:val="false"/>
+          <w:smallCaps w:val="false"/>
+          <w:strike w:val="false"/>
+          <w:dstrike w:val="false"/>
+          <w:color w:val="000000"/>
+          <w:position w:val="0"/>
+          <w:sz w:val="20"/>
+          <w:sz w:val="20"/>
+          <w:szCs w:val="20"/>
+          <w:u w:val="none"/>
+          <w:shd w:fill="auto" w:val="clear"/>
+          <w:vertAlign w:val="baseline"/>
+        </w:rPr>
+        <w:t>${yearNow}</w:t>
+      </w:r>
+      <w:r>
+        <w:rPr>
+          <w:rFonts w:eastAsia="Arial" w:cs="Arial" w:ascii="Arial" w:hAnsi="Arial"/>
+          <w:color w:val="000000"/>
+          <w:position w:val="0"/>
+          <w:sz w:val="20"/>
+          <w:sz w:val="20"/>
+          <w:szCs w:val="20"/>
+          <w:vertAlign w:val="baseline"/>
+        </w:rPr>
+        <w:t>/QĐ – CT</w:t>
       </w:r>
       <w:r>
         <w:rPr>
@@ -465,7 +497,7 @@
                 <wp:positionV relativeFrom="paragraph">
                   <wp:posOffset>177800</wp:posOffset>
                 </wp:positionV>
-                <wp:extent cx="1602105" cy="13970"/>
+                <wp:extent cx="1602740" cy="14605"/>
                 <wp:effectExtent l="0" t="0" r="0" b="0"/>
                 <wp:wrapNone/>
                 <wp:docPr id="3" name="Image3"/>
@@ -476,7 +508,7 @@
                       <wps:spPr>
                         <a:xfrm>
                           <a:off x="0" y="0"/>
-                          <a:ext cx="1601640" cy="13320"/>
+                          <a:ext cx="1602000" cy="14040"/>
                         </a:xfrm>
                         <a:custGeom>
                           <a:avLst/>

</xml_diff>

<commit_message>
fix(Export): edit template word
</commit_message>
<xml_diff>
--- a/src/storage/app/word-exporter/templates/dismissed.docx
+++ b/src/storage/app/word-exporter/templates/dismissed.docx
@@ -108,7 +108,13 @@
         </w:rPr>
       </w:pPr>
       <w:r>
-        <w:rPr/>
+        <w:rPr>
+          <w:rFonts w:eastAsia="Arial" w:cs="Arial" w:ascii="Arial" w:hAnsi="Arial"/>
+          <w:position w:val="0"/>
+          <w:sz w:val="22"/>
+          <w:sz w:val="22"/>
+          <w:vertAlign w:val="baseline"/>
+        </w:rPr>
         <mc:AlternateContent>
           <mc:Choice Requires="wps">
             <w:drawing>
@@ -120,7 +126,7 @@
                 <wp:positionV relativeFrom="paragraph">
                   <wp:posOffset>-37465</wp:posOffset>
                 </wp:positionV>
-                <wp:extent cx="1648460" cy="1270"/>
+                <wp:extent cx="1649095" cy="1905"/>
                 <wp:effectExtent l="0" t="0" r="0" b="0"/>
                 <wp:wrapNone/>
                 <wp:docPr id="1" name="Image2"/>
@@ -131,7 +137,7 @@
                       <wps:spPr>
                         <a:xfrm>
                           <a:off x="0" y="0"/>
-                          <a:ext cx="1647720" cy="720"/>
+                          <a:ext cx="1648440" cy="1440"/>
                         </a:xfrm>
                         <a:custGeom>
                           <a:avLst/>
@@ -185,7 +191,7 @@
                 <wp:positionV relativeFrom="paragraph">
                   <wp:posOffset>-47625</wp:posOffset>
                 </wp:positionV>
-                <wp:extent cx="621665" cy="1270"/>
+                <wp:extent cx="622300" cy="1905"/>
                 <wp:effectExtent l="0" t="0" r="0" b="0"/>
                 <wp:wrapNone/>
                 <wp:docPr id="2" name="Image1"/>
@@ -196,7 +202,7 @@
                       <wps:spPr>
                         <a:xfrm>
                           <a:off x="0" y="0"/>
-                          <a:ext cx="621000" cy="720"/>
+                          <a:ext cx="621720" cy="1440"/>
                         </a:xfrm>
                         <a:custGeom>
                           <a:avLst/>
@@ -529,7 +535,7 @@
                 <wp:positionV relativeFrom="paragraph">
                   <wp:posOffset>-44450</wp:posOffset>
                 </wp:positionV>
-                <wp:extent cx="1603375" cy="1270"/>
+                <wp:extent cx="1604010" cy="1905"/>
                 <wp:effectExtent l="0" t="0" r="0" b="0"/>
                 <wp:wrapNone/>
                 <wp:docPr id="3" name="Image3"/>
@@ -540,7 +546,7 @@
                       <wps:spPr>
                         <a:xfrm>
                           <a:off x="0" y="0"/>
-                          <a:ext cx="1602720" cy="720"/>
+                          <a:ext cx="1603440" cy="1440"/>
                         </a:xfrm>
                         <a:custGeom>
                           <a:avLst/>
@@ -1109,7 +1115,7 @@
           <w:shd w:fill="auto" w:val="clear"/>
           <w:vertAlign w:val="baseline"/>
         </w:rPr>
-        <w:t>decisionDate</w:t>
+        <w:t>timeApply</w:t>
       </w:r>
       <w:r>
         <w:rPr>

</xml_diff>